<commit_message>
Creado repositorio solo busqueda, iniciando DTOs
</commit_message>
<xml_diff>
--- a/docs/BLOGGING API Requirements.docx
+++ b/docs/BLOGGING API Requirements.docx
@@ -156,8 +156,18 @@
           <w:sz w:val="32"/>
           <w:szCs w:val="32"/>
         </w:rPr>
-        <w:t>ESTRUCTURA DE LA BD</w:t>
-      </w:r>
+        <w:t xml:space="preserve">ESTRUCTURA </w:t>
+      </w:r>
+      <w:proofErr w:type="gramStart"/>
+      <w:r>
+        <w:rPr>
+          <w:b/>
+          <w:sz w:val="32"/>
+          <w:szCs w:val="32"/>
+        </w:rPr>
+        <w:t>DE LA BD</w:t>
+      </w:r>
+      <w:proofErr w:type="gramEnd"/>
       <w:r>
         <w:rPr>
           <w:b/>
@@ -193,8 +203,17 @@
           <w:sz w:val="28"/>
           <w:szCs w:val="28"/>
         </w:rPr>
-        <w:t>Tres tablas: artículos, tag y la tabla de unión tagmap</w:t>
-      </w:r>
+        <w:t xml:space="preserve">Tres tablas: artículos, tag y la tabla de unión </w:t>
+      </w:r>
+      <w:proofErr w:type="spellStart"/>
+      <w:r>
+        <w:rPr>
+          <w:sz w:val="28"/>
+          <w:szCs w:val="28"/>
+        </w:rPr>
+        <w:t>tagmap</w:t>
+      </w:r>
+      <w:proofErr w:type="spellEnd"/>
     </w:p>
     <w:p>
       <w:pPr>
@@ -273,7 +292,23 @@
           <w:sz w:val="28"/>
           <w:szCs w:val="28"/>
         </w:rPr>
-        <w:t>Fecha de publicación (se puede hacer automatico 100%)</w:t>
+        <w:t xml:space="preserve">Fecha de publicación (se puede hacer </w:t>
+      </w:r>
+      <w:proofErr w:type="spellStart"/>
+      <w:r>
+        <w:rPr>
+          <w:sz w:val="28"/>
+          <w:szCs w:val="28"/>
+        </w:rPr>
+        <w:t>automatico</w:t>
+      </w:r>
+      <w:proofErr w:type="spellEnd"/>
+      <w:r>
+        <w:rPr>
+          <w:sz w:val="28"/>
+          <w:szCs w:val="28"/>
+        </w:rPr>
+        <w:t xml:space="preserve"> 100%)</w:t>
       </w:r>
     </w:p>
     <w:p>
@@ -294,7 +329,23 @@
           <w:sz w:val="28"/>
           <w:szCs w:val="28"/>
         </w:rPr>
-        <w:t>Titulo (Maximo 30 caracteres)</w:t>
+        <w:t>Titulo (</w:t>
+      </w:r>
+      <w:proofErr w:type="spellStart"/>
+      <w:r>
+        <w:rPr>
+          <w:sz w:val="28"/>
+          <w:szCs w:val="28"/>
+        </w:rPr>
+        <w:t>Maximo</w:t>
+      </w:r>
+      <w:proofErr w:type="spellEnd"/>
+      <w:r>
+        <w:rPr>
+          <w:sz w:val="28"/>
+          <w:szCs w:val="28"/>
+        </w:rPr>
+        <w:t xml:space="preserve"> 30 caracteres)</w:t>
       </w:r>
     </w:p>
     <w:p>
@@ -336,7 +387,39 @@
           <w:sz w:val="28"/>
           <w:szCs w:val="28"/>
         </w:rPr>
-        <w:t>Tags (Maximo 15), revisar como se puede realizar esto si con enums o como</w:t>
+        <w:t>Tags (</w:t>
+      </w:r>
+      <w:proofErr w:type="spellStart"/>
+      <w:r>
+        <w:rPr>
+          <w:sz w:val="28"/>
+          <w:szCs w:val="28"/>
+        </w:rPr>
+        <w:t>Maximo</w:t>
+      </w:r>
+      <w:proofErr w:type="spellEnd"/>
+      <w:r>
+        <w:rPr>
+          <w:sz w:val="28"/>
+          <w:szCs w:val="28"/>
+        </w:rPr>
+        <w:t xml:space="preserve"> 15), revisar como se puede realizar esto si con </w:t>
+      </w:r>
+      <w:proofErr w:type="spellStart"/>
+      <w:r>
+        <w:rPr>
+          <w:sz w:val="28"/>
+          <w:szCs w:val="28"/>
+        </w:rPr>
+        <w:t>enums</w:t>
+      </w:r>
+      <w:proofErr w:type="spellEnd"/>
+      <w:r>
+        <w:rPr>
+          <w:sz w:val="28"/>
+          <w:szCs w:val="28"/>
+        </w:rPr>
+        <w:t xml:space="preserve"> o como</w:t>
       </w:r>
       <w:r>
         <w:rPr>
@@ -430,7 +513,25 @@
           <w:sz w:val="28"/>
           <w:szCs w:val="28"/>
         </w:rPr>
-        <w:t>Contenido (tabla unión tagmap):</w:t>
+        <w:t xml:space="preserve">Contenido (tabla unión </w:t>
+      </w:r>
+      <w:proofErr w:type="spellStart"/>
+      <w:r>
+        <w:rPr>
+          <w:b/>
+          <w:sz w:val="28"/>
+          <w:szCs w:val="28"/>
+        </w:rPr>
+        <w:t>tagmap</w:t>
+      </w:r>
+      <w:proofErr w:type="spellEnd"/>
+      <w:r>
+        <w:rPr>
+          <w:b/>
+          <w:sz w:val="28"/>
+          <w:szCs w:val="28"/>
+        </w:rPr>
+        <w:t>):</w:t>
       </w:r>
     </w:p>
     <w:p>
@@ -446,6 +547,7 @@
           <w:szCs w:val="32"/>
         </w:rPr>
       </w:pPr>
+      <w:proofErr w:type="spellStart"/>
       <w:r>
         <w:rPr>
           <w:bCs/>
@@ -454,6 +556,7 @@
         </w:rPr>
         <w:t>id_articulo</w:t>
       </w:r>
+      <w:proofErr w:type="spellEnd"/>
     </w:p>
     <w:p>
       <w:pPr>
@@ -468,28 +571,7 @@
           <w:szCs w:val="32"/>
         </w:rPr>
       </w:pPr>
-      <w:r>
-        <w:rPr>
-          <w:bCs/>
-          <w:sz w:val="28"/>
-          <w:szCs w:val="28"/>
-        </w:rPr>
-        <w:t>id</w:t>
-      </w:r>
-    </w:p>
-    <w:p>
-      <w:pPr>
-        <w:pStyle w:val="Prrafodelista"/>
-        <w:numPr>
-          <w:ilvl w:val="1"/>
-          <w:numId w:val="4"/>
-        </w:numPr>
-        <w:rPr>
-          <w:b/>
-          <w:sz w:val="32"/>
-          <w:szCs w:val="32"/>
-        </w:rPr>
-      </w:pPr>
+      <w:proofErr w:type="spellStart"/>
       <w:r>
         <w:rPr>
           <w:bCs/>
@@ -498,6 +580,7 @@
         </w:rPr>
         <w:t>id_tag</w:t>
       </w:r>
+      <w:proofErr w:type="spellEnd"/>
     </w:p>
     <w:p>
       <w:pPr>
@@ -534,6 +617,7 @@
           <w:szCs w:val="32"/>
         </w:rPr>
       </w:pPr>
+      <w:proofErr w:type="spellStart"/>
       <w:r>
         <w:rPr>
           <w:bCs/>
@@ -542,6 +626,7 @@
         </w:rPr>
         <w:t>createNewArticle</w:t>
       </w:r>
+      <w:proofErr w:type="spellEnd"/>
     </w:p>
     <w:p>
       <w:pPr>
@@ -556,13 +641,23 @@
           <w:szCs w:val="32"/>
         </w:rPr>
       </w:pPr>
-      <w:r>
-        <w:rPr>
-          <w:bCs/>
-          <w:sz w:val="28"/>
-          <w:szCs w:val="28"/>
-        </w:rPr>
-        <w:t>modifyArticle (Comprobar bien esta)</w:t>
+      <w:proofErr w:type="spellStart"/>
+      <w:r>
+        <w:rPr>
+          <w:bCs/>
+          <w:sz w:val="28"/>
+          <w:szCs w:val="28"/>
+        </w:rPr>
+        <w:t>modifyArticle</w:t>
+      </w:r>
+      <w:proofErr w:type="spellEnd"/>
+      <w:r>
+        <w:rPr>
+          <w:bCs/>
+          <w:sz w:val="28"/>
+          <w:szCs w:val="28"/>
+        </w:rPr>
+        <w:t xml:space="preserve"> (Comprobar bien esta)</w:t>
       </w:r>
     </w:p>
     <w:p>
@@ -578,6 +673,7 @@
           <w:szCs w:val="32"/>
         </w:rPr>
       </w:pPr>
+      <w:proofErr w:type="spellStart"/>
       <w:r>
         <w:rPr>
           <w:sz w:val="28"/>
@@ -585,6 +681,7 @@
         </w:rPr>
         <w:t>findArticleByDate</w:t>
       </w:r>
+      <w:proofErr w:type="spellEnd"/>
     </w:p>
     <w:p>
       <w:pPr>
@@ -599,6 +696,7 @@
           <w:szCs w:val="32"/>
         </w:rPr>
       </w:pPr>
+      <w:proofErr w:type="spellStart"/>
       <w:r>
         <w:rPr>
           <w:sz w:val="28"/>
@@ -606,6 +704,7 @@
         </w:rPr>
         <w:t>findArticleByTag</w:t>
       </w:r>
+      <w:proofErr w:type="spellEnd"/>
     </w:p>
     <w:p>
       <w:pPr>
@@ -620,14 +719,15 @@
           <w:szCs w:val="32"/>
         </w:rPr>
       </w:pPr>
-      <w:r>
-        <w:rPr>
-          <w:sz w:val="28"/>
-          <w:szCs w:val="28"/>
-        </w:rPr>
-        <w:lastRenderedPageBreak/>
+      <w:proofErr w:type="spellStart"/>
+      <w:r>
+        <w:rPr>
+          <w:sz w:val="28"/>
+          <w:szCs w:val="28"/>
+        </w:rPr>
         <w:t>findArticleByID</w:t>
       </w:r>
+      <w:proofErr w:type="spellEnd"/>
     </w:p>
     <w:p>
       <w:pPr>
@@ -642,13 +742,16 @@
           <w:szCs w:val="32"/>
         </w:rPr>
       </w:pPr>
-      <w:r>
-        <w:rPr>
-          <w:sz w:val="28"/>
-          <w:szCs w:val="28"/>
-        </w:rPr>
+      <w:proofErr w:type="spellStart"/>
+      <w:r>
+        <w:rPr>
+          <w:sz w:val="28"/>
+          <w:szCs w:val="28"/>
+        </w:rPr>
+        <w:lastRenderedPageBreak/>
         <w:t>deleteArticleByID</w:t>
       </w:r>
+      <w:proofErr w:type="spellEnd"/>
     </w:p>
     <w:p>
       <w:pPr>
@@ -669,7 +772,25 @@
           <w:sz w:val="28"/>
           <w:szCs w:val="28"/>
         </w:rPr>
-        <w:t>Posibles Endpoints:</w:t>
+        <w:t xml:space="preserve">Posibles </w:t>
+      </w:r>
+      <w:proofErr w:type="spellStart"/>
+      <w:r>
+        <w:rPr>
+          <w:b/>
+          <w:sz w:val="28"/>
+          <w:szCs w:val="28"/>
+        </w:rPr>
+        <w:t>Endpoints</w:t>
+      </w:r>
+      <w:proofErr w:type="spellEnd"/>
+      <w:r>
+        <w:rPr>
+          <w:b/>
+          <w:sz w:val="28"/>
+          <w:szCs w:val="28"/>
+        </w:rPr>
+        <w:t>:</w:t>
       </w:r>
     </w:p>
     <w:p>
@@ -713,7 +834,43 @@
           <w:sz w:val="28"/>
           <w:szCs w:val="28"/>
         </w:rPr>
-        <w:t>/find/{publicationdate}</w:t>
+        <w:t>/</w:t>
+      </w:r>
+      <w:proofErr w:type="spellStart"/>
+      <w:r>
+        <w:rPr>
+          <w:bCs/>
+          <w:sz w:val="28"/>
+          <w:szCs w:val="28"/>
+        </w:rPr>
+        <w:t>find</w:t>
+      </w:r>
+      <w:proofErr w:type="spellEnd"/>
+      <w:r>
+        <w:rPr>
+          <w:bCs/>
+          <w:sz w:val="28"/>
+          <w:szCs w:val="28"/>
+        </w:rPr>
+        <w:t>/{</w:t>
+      </w:r>
+      <w:proofErr w:type="spellStart"/>
+      <w:r>
+        <w:rPr>
+          <w:bCs/>
+          <w:sz w:val="28"/>
+          <w:szCs w:val="28"/>
+        </w:rPr>
+        <w:t>publicationdate</w:t>
+      </w:r>
+      <w:proofErr w:type="spellEnd"/>
+      <w:r>
+        <w:rPr>
+          <w:bCs/>
+          <w:sz w:val="28"/>
+          <w:szCs w:val="28"/>
+        </w:rPr>
+        <w:t>}</w:t>
       </w:r>
     </w:p>
     <w:p>
@@ -735,7 +892,25 @@
           <w:sz w:val="28"/>
           <w:szCs w:val="28"/>
         </w:rPr>
-        <w:t>/find/{tags}</w:t>
+        <w:t>/</w:t>
+      </w:r>
+      <w:proofErr w:type="spellStart"/>
+      <w:r>
+        <w:rPr>
+          <w:bCs/>
+          <w:sz w:val="28"/>
+          <w:szCs w:val="28"/>
+        </w:rPr>
+        <w:t>find</w:t>
+      </w:r>
+      <w:proofErr w:type="spellEnd"/>
+      <w:r>
+        <w:rPr>
+          <w:bCs/>
+          <w:sz w:val="28"/>
+          <w:szCs w:val="28"/>
+        </w:rPr>
+        <w:t>/{tags}</w:t>
       </w:r>
     </w:p>
     <w:p>
@@ -757,7 +932,25 @@
           <w:sz w:val="28"/>
           <w:szCs w:val="28"/>
         </w:rPr>
-        <w:t>/find/{id}</w:t>
+        <w:t>/</w:t>
+      </w:r>
+      <w:proofErr w:type="spellStart"/>
+      <w:r>
+        <w:rPr>
+          <w:bCs/>
+          <w:sz w:val="28"/>
+          <w:szCs w:val="28"/>
+        </w:rPr>
+        <w:t>find</w:t>
+      </w:r>
+      <w:proofErr w:type="spellEnd"/>
+      <w:r>
+        <w:rPr>
+          <w:bCs/>
+          <w:sz w:val="28"/>
+          <w:szCs w:val="28"/>
+        </w:rPr>
+        <w:t>/{id}</w:t>
       </w:r>
     </w:p>
     <w:p>
@@ -779,7 +972,25 @@
           <w:sz w:val="28"/>
           <w:szCs w:val="28"/>
         </w:rPr>
-        <w:t>/modify (comprobar este)</w:t>
+        <w:t>/</w:t>
+      </w:r>
+      <w:proofErr w:type="spellStart"/>
+      <w:r>
+        <w:rPr>
+          <w:bCs/>
+          <w:sz w:val="28"/>
+          <w:szCs w:val="28"/>
+        </w:rPr>
+        <w:t>modify</w:t>
+      </w:r>
+      <w:proofErr w:type="spellEnd"/>
+      <w:r>
+        <w:rPr>
+          <w:bCs/>
+          <w:sz w:val="28"/>
+          <w:szCs w:val="28"/>
+        </w:rPr>
+        <w:t xml:space="preserve"> (comprobar este)</w:t>
       </w:r>
     </w:p>
     <w:p>
@@ -801,7 +1012,25 @@
           <w:sz w:val="28"/>
           <w:szCs w:val="28"/>
         </w:rPr>
-        <w:t>/delete/{id}</w:t>
+        <w:t>/</w:t>
+      </w:r>
+      <w:proofErr w:type="spellStart"/>
+      <w:r>
+        <w:rPr>
+          <w:bCs/>
+          <w:sz w:val="28"/>
+          <w:szCs w:val="28"/>
+        </w:rPr>
+        <w:t>delete</w:t>
+      </w:r>
+      <w:proofErr w:type="spellEnd"/>
+      <w:r>
+        <w:rPr>
+          <w:bCs/>
+          <w:sz w:val="28"/>
+          <w:szCs w:val="28"/>
+        </w:rPr>
+        <w:t>/{id}</w:t>
       </w:r>
     </w:p>
     <w:p>
@@ -855,19 +1084,124 @@
           <w:szCs w:val="28"/>
         </w:rPr>
       </w:pPr>
-      <w:r>
-        <w:rPr>
-          <w:sz w:val="28"/>
-          <w:szCs w:val="28"/>
-        </w:rPr>
-        <w:t>Relacion many to many entre la table articulo y</w:t>
-      </w:r>
-      <w:r>
-        <w:rPr>
-          <w:sz w:val="28"/>
-          <w:szCs w:val="28"/>
-        </w:rPr>
-        <w:t xml:space="preserve"> tag; con una tabla de normalización que tenga su propia key, el id del articulo y el id de la tag especifica; un modelo de 3 tablas:</w:t>
+      <w:proofErr w:type="spellStart"/>
+      <w:r>
+        <w:rPr>
+          <w:sz w:val="28"/>
+          <w:szCs w:val="28"/>
+        </w:rPr>
+        <w:t>Relacion</w:t>
+      </w:r>
+      <w:proofErr w:type="spellEnd"/>
+      <w:r>
+        <w:rPr>
+          <w:sz w:val="28"/>
+          <w:szCs w:val="28"/>
+        </w:rPr>
+        <w:t xml:space="preserve"> </w:t>
+      </w:r>
+      <w:proofErr w:type="spellStart"/>
+      <w:r>
+        <w:rPr>
+          <w:sz w:val="28"/>
+          <w:szCs w:val="28"/>
+        </w:rPr>
+        <w:t>many</w:t>
+      </w:r>
+      <w:proofErr w:type="spellEnd"/>
+      <w:r>
+        <w:rPr>
+          <w:sz w:val="28"/>
+          <w:szCs w:val="28"/>
+        </w:rPr>
+        <w:t xml:space="preserve"> </w:t>
+      </w:r>
+      <w:proofErr w:type="spellStart"/>
+      <w:r>
+        <w:rPr>
+          <w:sz w:val="28"/>
+          <w:szCs w:val="28"/>
+        </w:rPr>
+        <w:t>to</w:t>
+      </w:r>
+      <w:proofErr w:type="spellEnd"/>
+      <w:r>
+        <w:rPr>
+          <w:sz w:val="28"/>
+          <w:szCs w:val="28"/>
+        </w:rPr>
+        <w:t xml:space="preserve"> </w:t>
+      </w:r>
+      <w:proofErr w:type="spellStart"/>
+      <w:r>
+        <w:rPr>
+          <w:sz w:val="28"/>
+          <w:szCs w:val="28"/>
+        </w:rPr>
+        <w:t>many</w:t>
+      </w:r>
+      <w:proofErr w:type="spellEnd"/>
+      <w:r>
+        <w:rPr>
+          <w:sz w:val="28"/>
+          <w:szCs w:val="28"/>
+        </w:rPr>
+        <w:t xml:space="preserve"> entre la table </w:t>
+      </w:r>
+      <w:proofErr w:type="spellStart"/>
+      <w:r>
+        <w:rPr>
+          <w:sz w:val="28"/>
+          <w:szCs w:val="28"/>
+        </w:rPr>
+        <w:t>articulo</w:t>
+      </w:r>
+      <w:proofErr w:type="spellEnd"/>
+      <w:r>
+        <w:rPr>
+          <w:sz w:val="28"/>
+          <w:szCs w:val="28"/>
+        </w:rPr>
+        <w:t xml:space="preserve"> y</w:t>
+      </w:r>
+      <w:r>
+        <w:rPr>
+          <w:sz w:val="28"/>
+          <w:szCs w:val="28"/>
+        </w:rPr>
+        <w:t xml:space="preserve"> tag; con una tabla de normalización que tenga su propia </w:t>
+      </w:r>
+      <w:proofErr w:type="spellStart"/>
+      <w:r>
+        <w:rPr>
+          <w:sz w:val="28"/>
+          <w:szCs w:val="28"/>
+        </w:rPr>
+        <w:t>key</w:t>
+      </w:r>
+      <w:proofErr w:type="spellEnd"/>
+      <w:r>
+        <w:rPr>
+          <w:sz w:val="28"/>
+          <w:szCs w:val="28"/>
+        </w:rPr>
+        <w:t xml:space="preserve">, el id del articulo y el id </w:t>
+      </w:r>
+      <w:proofErr w:type="gramStart"/>
+      <w:r>
+        <w:rPr>
+          <w:sz w:val="28"/>
+          <w:szCs w:val="28"/>
+        </w:rPr>
+        <w:t>de la tag</w:t>
+      </w:r>
+      <w:proofErr w:type="gramEnd"/>
+      <w:r>
+        <w:rPr>
+          <w:sz w:val="28"/>
+          <w:szCs w:val="28"/>
+        </w:rPr>
+        <w:t xml:space="preserve"> especifica; un modelo de 3 tablas:</w:t>
       </w:r>
     </w:p>
     <w:p>
@@ -887,6 +1221,7 @@
       </w:r>
       <w:r>
         <w:rPr>
+          <w:noProof/>
           <w:sz w:val="28"/>
           <w:szCs w:val="28"/>
         </w:rPr>
@@ -941,18 +1276,27 @@
           <w:szCs w:val="20"/>
         </w:rPr>
       </w:pPr>
+      <w:proofErr w:type="spellStart"/>
       <w:r>
         <w:rPr>
           <w:sz w:val="20"/>
           <w:szCs w:val="20"/>
         </w:rPr>
-        <w:t xml:space="preserve">Solucion Encontrada en: </w:t>
-      </w:r>
+        <w:t>Solucion</w:t>
+      </w:r>
+      <w:proofErr w:type="spellEnd"/>
       <w:r>
         <w:rPr>
           <w:sz w:val="20"/>
           <w:szCs w:val="20"/>
         </w:rPr>
+        <w:t xml:space="preserve"> Encontrada en: </w:t>
+      </w:r>
+      <w:r>
+        <w:rPr>
+          <w:sz w:val="20"/>
+          <w:szCs w:val="20"/>
+        </w:rPr>
         <w:t>http://howto.philippkeller.com/2005/04/24/Tags-Database-schemas/</w:t>
       </w:r>
     </w:p>
@@ -963,12 +1307,21 @@
           <w:szCs w:val="28"/>
         </w:rPr>
       </w:pPr>
-      <w:r>
-        <w:rPr>
-          <w:sz w:val="28"/>
-          <w:szCs w:val="28"/>
-        </w:rPr>
-        <w:t>Query de búsqueda propuesta (ejemplo):</w:t>
+      <w:proofErr w:type="spellStart"/>
+      <w:r>
+        <w:rPr>
+          <w:sz w:val="28"/>
+          <w:szCs w:val="28"/>
+        </w:rPr>
+        <w:t>Query</w:t>
+      </w:r>
+      <w:proofErr w:type="spellEnd"/>
+      <w:r>
+        <w:rPr>
+          <w:sz w:val="28"/>
+          <w:szCs w:val="28"/>
+        </w:rPr>
+        <w:t xml:space="preserve"> de búsqueda propuesta (ejemplo):</w:t>
       </w:r>
     </w:p>
     <w:p>
@@ -979,12 +1332,14 @@
           <w:sz w:val="26"/>
           <w:szCs w:val="26"/>
           <w:shd w:val="clear" w:color="auto" w:fill="EEEEEE"/>
-        </w:rPr>
-      </w:pPr>
-      <w:r>
-        <w:rPr>
-          <w:sz w:val="28"/>
-          <w:szCs w:val="28"/>
+          <w:lang w:val="en-US"/>
+        </w:rPr>
+      </w:pPr>
+      <w:r>
+        <w:rPr>
+          <w:sz w:val="28"/>
+          <w:szCs w:val="28"/>
+          <w:lang w:val="en-US"/>
         </w:rPr>
         <w:br/>
       </w:r>
@@ -995,6 +1350,7 @@
           <w:color w:val="009999"/>
           <w:sz w:val="26"/>
           <w:szCs w:val="26"/>
+          <w:lang w:val="en-US"/>
         </w:rPr>
         <w:t>SELECT</w:t>
       </w:r>
@@ -1005,6 +1361,7 @@
           <w:sz w:val="26"/>
           <w:szCs w:val="26"/>
           <w:shd w:val="clear" w:color="auto" w:fill="EEEEEE"/>
+          <w:lang w:val="en-US"/>
         </w:rPr>
         <w:t xml:space="preserve"> b.* </w:t>
       </w:r>
@@ -1040,11 +1397,10 @@
           <w:shd w:val="clear" w:color="auto" w:fill="EEEEEE"/>
           <w:lang w:val="en-US"/>
         </w:rPr>
-        <w:t xml:space="preserve"> tagmap bt, bookmark b, tag t </w:t>
-      </w:r>
-    </w:p>
-    <w:p>
-      <w:pPr>
+        <w:t xml:space="preserve"> </w:t>
+      </w:r>
+      <w:proofErr w:type="spellStart"/>
+      <w:r>
         <w:rPr>
           <w:rFonts w:ascii="Consolas" w:hAnsi="Consolas"/>
           <w:color w:val="000000"/>
@@ -1053,6 +1409,55 @@
           <w:shd w:val="clear" w:color="auto" w:fill="EEEEEE"/>
           <w:lang w:val="en-US"/>
         </w:rPr>
+        <w:t>tagmap</w:t>
+      </w:r>
+      <w:proofErr w:type="spellEnd"/>
+      <w:r>
+        <w:rPr>
+          <w:rFonts w:ascii="Consolas" w:hAnsi="Consolas"/>
+          <w:color w:val="000000"/>
+          <w:sz w:val="26"/>
+          <w:szCs w:val="26"/>
+          <w:shd w:val="clear" w:color="auto" w:fill="EEEEEE"/>
+          <w:lang w:val="en-US"/>
+        </w:rPr>
+        <w:t xml:space="preserve"> </w:t>
+      </w:r>
+      <w:proofErr w:type="spellStart"/>
+      <w:r>
+        <w:rPr>
+          <w:rFonts w:ascii="Consolas" w:hAnsi="Consolas"/>
+          <w:color w:val="000000"/>
+          <w:sz w:val="26"/>
+          <w:szCs w:val="26"/>
+          <w:shd w:val="clear" w:color="auto" w:fill="EEEEEE"/>
+          <w:lang w:val="en-US"/>
+        </w:rPr>
+        <w:t>bt</w:t>
+      </w:r>
+      <w:proofErr w:type="spellEnd"/>
+      <w:r>
+        <w:rPr>
+          <w:rFonts w:ascii="Consolas" w:hAnsi="Consolas"/>
+          <w:color w:val="000000"/>
+          <w:sz w:val="26"/>
+          <w:szCs w:val="26"/>
+          <w:shd w:val="clear" w:color="auto" w:fill="EEEEEE"/>
+          <w:lang w:val="en-US"/>
+        </w:rPr>
+        <w:t xml:space="preserve">, bookmark b, tag t </w:t>
+      </w:r>
+    </w:p>
+    <w:p>
+      <w:pPr>
+        <w:rPr>
+          <w:rFonts w:ascii="Consolas" w:hAnsi="Consolas"/>
+          <w:color w:val="000000"/>
+          <w:sz w:val="26"/>
+          <w:szCs w:val="26"/>
+          <w:shd w:val="clear" w:color="auto" w:fill="EEEEEE"/>
+          <w:lang w:val="en-US"/>
+        </w:rPr>
       </w:pPr>
       <w:r>
         <w:rPr>
@@ -1074,11 +1479,10 @@
           <w:shd w:val="clear" w:color="auto" w:fill="EEEEEE"/>
           <w:lang w:val="en-US"/>
         </w:rPr>
-        <w:t xml:space="preserve"> bt.tag_id = t.tag_id </w:t>
-      </w:r>
-    </w:p>
-    <w:p>
-      <w:pPr>
+        <w:t xml:space="preserve"> </w:t>
+      </w:r>
+      <w:proofErr w:type="spellStart"/>
+      <w:r>
         <w:rPr>
           <w:rFonts w:ascii="Consolas" w:hAnsi="Consolas"/>
           <w:color w:val="000000"/>
@@ -1087,6 +1491,55 @@
           <w:shd w:val="clear" w:color="auto" w:fill="EEEEEE"/>
           <w:lang w:val="en-US"/>
         </w:rPr>
+        <w:t>bt.tag_id</w:t>
+      </w:r>
+      <w:proofErr w:type="spellEnd"/>
+      <w:r>
+        <w:rPr>
+          <w:rFonts w:ascii="Consolas" w:hAnsi="Consolas"/>
+          <w:color w:val="000000"/>
+          <w:sz w:val="26"/>
+          <w:szCs w:val="26"/>
+          <w:shd w:val="clear" w:color="auto" w:fill="EEEEEE"/>
+          <w:lang w:val="en-US"/>
+        </w:rPr>
+        <w:t xml:space="preserve"> = </w:t>
+      </w:r>
+      <w:proofErr w:type="spellStart"/>
+      <w:r>
+        <w:rPr>
+          <w:rFonts w:ascii="Consolas" w:hAnsi="Consolas"/>
+          <w:color w:val="000000"/>
+          <w:sz w:val="26"/>
+          <w:szCs w:val="26"/>
+          <w:shd w:val="clear" w:color="auto" w:fill="EEEEEE"/>
+          <w:lang w:val="en-US"/>
+        </w:rPr>
+        <w:t>t.tag_id</w:t>
+      </w:r>
+      <w:proofErr w:type="spellEnd"/>
+      <w:r>
+        <w:rPr>
+          <w:rFonts w:ascii="Consolas" w:hAnsi="Consolas"/>
+          <w:color w:val="000000"/>
+          <w:sz w:val="26"/>
+          <w:szCs w:val="26"/>
+          <w:shd w:val="clear" w:color="auto" w:fill="EEEEEE"/>
+          <w:lang w:val="en-US"/>
+        </w:rPr>
+        <w:t xml:space="preserve"> </w:t>
+      </w:r>
+    </w:p>
+    <w:p>
+      <w:pPr>
+        <w:rPr>
+          <w:rFonts w:ascii="Consolas" w:hAnsi="Consolas"/>
+          <w:color w:val="000000"/>
+          <w:sz w:val="26"/>
+          <w:szCs w:val="26"/>
+          <w:shd w:val="clear" w:color="auto" w:fill="EEEEEE"/>
+          <w:lang w:val="en-US"/>
+        </w:rPr>
       </w:pPr>
       <w:r>
         <w:rPr>
@@ -1185,7 +1638,31 @@
           <w:szCs w:val="26"/>
           <w:lang w:val="en-US"/>
         </w:rPr>
-        <w:t>'semweb'</w:t>
+        <w:t>'</w:t>
+      </w:r>
+      <w:proofErr w:type="spellStart"/>
+      <w:r>
+        <w:rPr>
+          <w:rStyle w:val="hljs-string"/>
+          <w:rFonts w:ascii="Consolas" w:hAnsi="Consolas"/>
+          <w:color w:val="DD1144"/>
+          <w:sz w:val="26"/>
+          <w:szCs w:val="26"/>
+          <w:lang w:val="en-US"/>
+        </w:rPr>
+        <w:t>semweb</w:t>
+      </w:r>
+      <w:proofErr w:type="spellEnd"/>
+      <w:r>
+        <w:rPr>
+          <w:rStyle w:val="hljs-string"/>
+          <w:rFonts w:ascii="Consolas" w:hAnsi="Consolas"/>
+          <w:color w:val="DD1144"/>
+          <w:sz w:val="26"/>
+          <w:szCs w:val="26"/>
+          <w:lang w:val="en-US"/>
+        </w:rPr>
+        <w:t>'</w:t>
       </w:r>
       <w:r>
         <w:rPr>
@@ -1230,11 +1707,11 @@
           <w:shd w:val="clear" w:color="auto" w:fill="EEEEEE"/>
           <w:lang w:val="en-US"/>
         </w:rPr>
-        <w:t xml:space="preserve"> b.id = bt.bookmark_id </w:t>
-      </w:r>
-    </w:p>
-    <w:p>
-      <w:pPr>
+        <w:t xml:space="preserve"> b.id = </w:t>
+      </w:r>
+      <w:proofErr w:type="spellStart"/>
+      <w:proofErr w:type="gramStart"/>
+      <w:r>
         <w:rPr>
           <w:rFonts w:ascii="Consolas" w:hAnsi="Consolas"/>
           <w:color w:val="000000"/>
@@ -1243,6 +1720,42 @@
           <w:shd w:val="clear" w:color="auto" w:fill="EEEEEE"/>
           <w:lang w:val="en-US"/>
         </w:rPr>
+        <w:t>bt.bookmark</w:t>
+      </w:r>
+      <w:proofErr w:type="gramEnd"/>
+      <w:r>
+        <w:rPr>
+          <w:rFonts w:ascii="Consolas" w:hAnsi="Consolas"/>
+          <w:color w:val="000000"/>
+          <w:sz w:val="26"/>
+          <w:szCs w:val="26"/>
+          <w:shd w:val="clear" w:color="auto" w:fill="EEEEEE"/>
+          <w:lang w:val="en-US"/>
+        </w:rPr>
+        <w:t>_id</w:t>
+      </w:r>
+      <w:proofErr w:type="spellEnd"/>
+      <w:r>
+        <w:rPr>
+          <w:rFonts w:ascii="Consolas" w:hAnsi="Consolas"/>
+          <w:color w:val="000000"/>
+          <w:sz w:val="26"/>
+          <w:szCs w:val="26"/>
+          <w:shd w:val="clear" w:color="auto" w:fill="EEEEEE"/>
+          <w:lang w:val="en-US"/>
+        </w:rPr>
+        <w:t xml:space="preserve"> </w:t>
+      </w:r>
+    </w:p>
+    <w:p>
+      <w:pPr>
+        <w:rPr>
+          <w:rFonts w:ascii="Consolas" w:hAnsi="Consolas"/>
+          <w:color w:val="000000"/>
+          <w:sz w:val="26"/>
+          <w:szCs w:val="26"/>
+          <w:shd w:val="clear" w:color="auto" w:fill="EEEEEE"/>
+        </w:rPr>
       </w:pPr>
       <w:r>
         <w:rPr>
@@ -1251,7 +1764,6 @@
           <w:color w:val="009999"/>
           <w:sz w:val="26"/>
           <w:szCs w:val="26"/>
-          <w:lang w:val="en-US"/>
         </w:rPr>
         <w:t>GROUP</w:t>
       </w:r>
@@ -1262,7 +1774,6 @@
           <w:sz w:val="26"/>
           <w:szCs w:val="26"/>
           <w:shd w:val="clear" w:color="auto" w:fill="EEEEEE"/>
-          <w:lang w:val="en-US"/>
         </w:rPr>
         <w:t xml:space="preserve"> </w:t>
       </w:r>
@@ -1273,7 +1784,6 @@
           <w:color w:val="009999"/>
           <w:sz w:val="26"/>
           <w:szCs w:val="26"/>
-          <w:lang w:val="en-US"/>
         </w:rPr>
         <w:t>BY</w:t>
       </w:r>
@@ -1284,9 +1794,35 @@
           <w:sz w:val="26"/>
           <w:szCs w:val="26"/>
           <w:shd w:val="clear" w:color="auto" w:fill="EEEEEE"/>
-          <w:lang w:val="en-US"/>
-        </w:rPr>
-        <w:t xml:space="preserve"> b.id</w:t>
+        </w:rPr>
+        <w:t xml:space="preserve"> </w:t>
+      </w:r>
+      <w:proofErr w:type="spellStart"/>
+      <w:r>
+        <w:rPr>
+          <w:rFonts w:ascii="Consolas" w:hAnsi="Consolas"/>
+          <w:color w:val="000000"/>
+          <w:sz w:val="26"/>
+          <w:szCs w:val="26"/>
+          <w:shd w:val="clear" w:color="auto" w:fill="EEEEEE"/>
+        </w:rPr>
+        <w:t>b.id</w:t>
+      </w:r>
+      <w:proofErr w:type="spellEnd"/>
+    </w:p>
+    <w:p>
+      <w:pPr>
+        <w:rPr>
+          <w:sz w:val="28"/>
+          <w:szCs w:val="28"/>
+        </w:rPr>
+      </w:pPr>
+      <w:r>
+        <w:rPr>
+          <w:sz w:val="28"/>
+          <w:szCs w:val="28"/>
+        </w:rPr>
+        <w:t>Funcionamiento paso a paso:</w:t>
       </w:r>
     </w:p>
     <w:p>
@@ -1302,21 +1838,6 @@
           <w:szCs w:val="28"/>
         </w:rPr>
         <w:lastRenderedPageBreak/>
-        <w:t>Funcionamiento paso a paso:</w:t>
-      </w:r>
-    </w:p>
-    <w:p>
-      <w:pPr>
-        <w:rPr>
-          <w:sz w:val="28"/>
-          <w:szCs w:val="28"/>
-        </w:rPr>
-      </w:pPr>
-      <w:r>
-        <w:rPr>
-          <w:sz w:val="28"/>
-          <w:szCs w:val="28"/>
-        </w:rPr>
         <w:t>1. Seleccionamos las columnas de la tabla de artículos.</w:t>
       </w:r>
     </w:p>
@@ -1354,7 +1875,87 @@
           <w:sz w:val="28"/>
           <w:szCs w:val="28"/>
         </w:rPr>
-        <w:t xml:space="preserve"> Iniciamos la condición de búsqueda:  escogemos donde el id del tag en tagmap sea igual que el id del tag en la tabla tag, el nombre de la tag sea alguno de los especificados en el “IN”, y luego que el id del articulo en la tabla artículos, sea el mismo id del articulo en la tabla tagmap.</w:t>
+        <w:t xml:space="preserve"> Iniciamos la condición de búsqueda:  escogemos donde el id del tag en </w:t>
+      </w:r>
+      <w:proofErr w:type="spellStart"/>
+      <w:r>
+        <w:rPr>
+          <w:sz w:val="28"/>
+          <w:szCs w:val="28"/>
+        </w:rPr>
+        <w:t>tagmap</w:t>
+      </w:r>
+      <w:proofErr w:type="spellEnd"/>
+      <w:r>
+        <w:rPr>
+          <w:sz w:val="28"/>
+          <w:szCs w:val="28"/>
+        </w:rPr>
+        <w:t xml:space="preserve"> sea igual que el id del tag en la tabla tag, el nombre </w:t>
+      </w:r>
+      <w:proofErr w:type="gramStart"/>
+      <w:r>
+        <w:rPr>
+          <w:sz w:val="28"/>
+          <w:szCs w:val="28"/>
+        </w:rPr>
+        <w:t>de la tag</w:t>
+      </w:r>
+      <w:proofErr w:type="gramEnd"/>
+      <w:r>
+        <w:rPr>
+          <w:sz w:val="28"/>
+          <w:szCs w:val="28"/>
+        </w:rPr>
+        <w:t xml:space="preserve"> sea alguno de los especificados en el “IN”, y luego que el id del </w:t>
+      </w:r>
+      <w:proofErr w:type="spellStart"/>
+      <w:r>
+        <w:rPr>
+          <w:sz w:val="28"/>
+          <w:szCs w:val="28"/>
+        </w:rPr>
+        <w:t>articulo</w:t>
+      </w:r>
+      <w:proofErr w:type="spellEnd"/>
+      <w:r>
+        <w:rPr>
+          <w:sz w:val="28"/>
+          <w:szCs w:val="28"/>
+        </w:rPr>
+        <w:t xml:space="preserve"> en la tabla artículos, sea el mismo id del </w:t>
+      </w:r>
+      <w:proofErr w:type="spellStart"/>
+      <w:r>
+        <w:rPr>
+          <w:sz w:val="28"/>
+          <w:szCs w:val="28"/>
+        </w:rPr>
+        <w:t>articulo</w:t>
+      </w:r>
+      <w:proofErr w:type="spellEnd"/>
+      <w:r>
+        <w:rPr>
+          <w:sz w:val="28"/>
+          <w:szCs w:val="28"/>
+        </w:rPr>
+        <w:t xml:space="preserve"> en la tabla </w:t>
+      </w:r>
+      <w:proofErr w:type="spellStart"/>
+      <w:r>
+        <w:rPr>
+          <w:sz w:val="28"/>
+          <w:szCs w:val="28"/>
+        </w:rPr>
+        <w:t>tagmap</w:t>
+      </w:r>
+      <w:proofErr w:type="spellEnd"/>
+      <w:r>
+        <w:rPr>
+          <w:sz w:val="28"/>
+          <w:szCs w:val="28"/>
+        </w:rPr>
+        <w:t>.</w:t>
       </w:r>
     </w:p>
     <w:p>

</xml_diff>